<commit_message>
files for homeworks and project dashboard
</commit_message>
<xml_diff>
--- a/Assignment1.2_PhillipsEmily.docx
+++ b/Assignment1.2_PhillipsEmily.docx
@@ -42,9 +42,9 @@
           <w:noProof/>
         </w:rPr>
         <w:drawing>
-          <wp:inline distT="0" distB="0" distL="0" distR="0" wp14:anchorId="5F690D09" wp14:editId="73996DC4">
-            <wp:extent cx="6350000" cy="4837126"/>
-            <wp:effectExtent l="19050" t="19050" r="12700" b="20955"/>
+          <wp:inline distT="0" distB="0" distL="0" distR="0" wp14:anchorId="1F5B2D2D" wp14:editId="21487748">
+            <wp:extent cx="6100549" cy="3243198"/>
+            <wp:effectExtent l="19050" t="19050" r="14605" b="14605"/>
             <wp:docPr id="1" name="Picture 1" descr="Chart, bar chart&#10;&#10;Description automatically generated"/>
             <wp:cNvGraphicFramePr>
               <a:graphicFrameLocks xmlns:a="http://schemas.openxmlformats.org/drawingml/2006/main" noChangeAspect="1"/>
@@ -57,7 +57,7 @@
                     <pic:cNvPicPr/>
                   </pic:nvPicPr>
                   <pic:blipFill>
-                    <a:blip r:embed="rId5"/>
+                    <a:blip r:embed="rId6"/>
                     <a:stretch>
                       <a:fillRect/>
                     </a:stretch>
@@ -65,7 +65,7 @@
                   <pic:spPr>
                     <a:xfrm>
                       <a:off x="0" y="0"/>
-                      <a:ext cx="6355131" cy="4841034"/>
+                      <a:ext cx="6107039" cy="3246648"/>
                     </a:xfrm>
                     <a:prstGeom prst="rect">
                       <a:avLst/>
@@ -82,17 +82,10 @@
           </wp:inline>
         </w:drawing>
       </w:r>
-    </w:p>
-    <w:p/>
-    <w:p/>
-    <w:p/>
-    <w:p/>
-    <w:p/>
-    <w:p/>
-    <w:p/>
-    <w:p/>
-    <w:p/>
-    <w:p/>
+      <w:r>
+        <w:br w:type="textWrapping" w:clear="all"/>
+      </w:r>
+    </w:p>
     <w:p>
       <w:pPr>
         <w:pStyle w:val="ListParagraph"/>
@@ -117,9 +110,9 @@
           <w:noProof/>
         </w:rPr>
         <w:drawing>
-          <wp:inline distT="0" distB="0" distL="0" distR="0" wp14:anchorId="09393AD6" wp14:editId="13735291">
-            <wp:extent cx="6432550" cy="3245139"/>
-            <wp:effectExtent l="19050" t="19050" r="25400" b="12700"/>
+          <wp:inline distT="0" distB="0" distL="0" distR="0" wp14:anchorId="09393AD6" wp14:editId="69378CF0">
+            <wp:extent cx="5638994" cy="2844800"/>
+            <wp:effectExtent l="19050" t="19050" r="19050" b="12700"/>
             <wp:docPr id="3" name="Picture 3" descr="Chart, bar chart&#10;&#10;Description automatically generated"/>
             <wp:cNvGraphicFramePr>
               <a:graphicFrameLocks xmlns:a="http://schemas.openxmlformats.org/drawingml/2006/main" noChangeAspect="1"/>
@@ -132,7 +125,7 @@
                     <pic:cNvPicPr/>
                   </pic:nvPicPr>
                   <pic:blipFill>
-                    <a:blip r:embed="rId6"/>
+                    <a:blip r:embed="rId7"/>
                     <a:stretch>
                       <a:fillRect/>
                     </a:stretch>
@@ -140,7 +133,7 @@
                   <pic:spPr>
                     <a:xfrm>
                       <a:off x="0" y="0"/>
-                      <a:ext cx="6448385" cy="3253127"/>
+                      <a:ext cx="5660107" cy="2855451"/>
                     </a:xfrm>
                     <a:prstGeom prst="rect">
                       <a:avLst/>
@@ -158,6 +151,9 @@
         </w:drawing>
       </w:r>
     </w:p>
+    <w:p/>
+    <w:p/>
+    <w:p/>
     <w:p>
       <w:pPr>
         <w:pStyle w:val="ListParagraph"/>
@@ -167,6 +163,7 @@
         </w:numPr>
       </w:pPr>
       <w:r>
+        <w:lastRenderedPageBreak/>
         <w:t>Pie Chart – Tableau</w:t>
       </w:r>
     </w:p>
@@ -175,11 +172,10 @@
         <w:rPr>
           <w:noProof/>
         </w:rPr>
-        <w:lastRenderedPageBreak/>
         <w:drawing>
-          <wp:inline distT="0" distB="0" distL="0" distR="0" wp14:anchorId="7380D10E" wp14:editId="0452AD31">
-            <wp:extent cx="6527800" cy="3934813"/>
-            <wp:effectExtent l="19050" t="19050" r="25400" b="27940"/>
+          <wp:inline distT="0" distB="0" distL="0" distR="0" wp14:anchorId="7380D10E" wp14:editId="36BE2D00">
+            <wp:extent cx="6289133" cy="3790950"/>
+            <wp:effectExtent l="19050" t="19050" r="16510" b="19050"/>
             <wp:docPr id="4" name="Picture 4" descr="Graphical user interface, chart, application, pie chart&#10;&#10;Description automatically generated"/>
             <wp:cNvGraphicFramePr>
               <a:graphicFrameLocks xmlns:a="http://schemas.openxmlformats.org/drawingml/2006/main" noChangeAspect="1"/>
@@ -192,7 +188,7 @@
                     <pic:cNvPicPr/>
                   </pic:nvPicPr>
                   <pic:blipFill>
-                    <a:blip r:embed="rId7"/>
+                    <a:blip r:embed="rId8"/>
                     <a:stretch>
                       <a:fillRect/>
                     </a:stretch>
@@ -200,7 +196,7 @@
                   <pic:spPr>
                     <a:xfrm>
                       <a:off x="0" y="0"/>
-                      <a:ext cx="6530086" cy="3936191"/>
+                      <a:ext cx="6296859" cy="3795607"/>
                     </a:xfrm>
                     <a:prstGeom prst="rect">
                       <a:avLst/>
@@ -241,11 +237,10 @@
         <w:rPr>
           <w:noProof/>
         </w:rPr>
-        <w:lastRenderedPageBreak/>
         <w:drawing>
-          <wp:inline distT="0" distB="0" distL="0" distR="0" wp14:anchorId="696D7489" wp14:editId="4C8659EE">
-            <wp:extent cx="6508750" cy="4094393"/>
-            <wp:effectExtent l="19050" t="19050" r="25400" b="20955"/>
+          <wp:inline distT="0" distB="0" distL="0" distR="0" wp14:anchorId="696D7489" wp14:editId="14A0B12C">
+            <wp:extent cx="5695950" cy="3583094"/>
+            <wp:effectExtent l="19050" t="19050" r="19050" b="17780"/>
             <wp:docPr id="5" name="Picture 5" descr="Graphical user interface, chart, application&#10;&#10;Description automatically generated"/>
             <wp:cNvGraphicFramePr>
               <a:graphicFrameLocks xmlns:a="http://schemas.openxmlformats.org/drawingml/2006/main" noChangeAspect="1"/>
@@ -258,7 +253,7 @@
                     <pic:cNvPicPr/>
                   </pic:nvPicPr>
                   <pic:blipFill>
-                    <a:blip r:embed="rId8"/>
+                    <a:blip r:embed="rId9"/>
                     <a:stretch>
                       <a:fillRect/>
                     </a:stretch>
@@ -266,7 +261,7 @@
                   <pic:spPr>
                     <a:xfrm>
                       <a:off x="0" y="0"/>
-                      <a:ext cx="6517181" cy="4099697"/>
+                      <a:ext cx="5714098" cy="3594510"/>
                     </a:xfrm>
                     <a:prstGeom prst="rect">
                       <a:avLst/>
@@ -284,20 +279,6 @@
         </w:drawing>
       </w:r>
     </w:p>
-    <w:p/>
-    <w:p/>
-    <w:p/>
-    <w:p/>
-    <w:p/>
-    <w:p/>
-    <w:p/>
-    <w:p/>
-    <w:p/>
-    <w:p/>
-    <w:p/>
-    <w:p/>
-    <w:p/>
-    <w:p/>
     <w:p>
       <w:pPr>
         <w:rPr>
@@ -338,10 +319,10 @@
           <w:noProof/>
         </w:rPr>
         <w:drawing>
-          <wp:inline distT="0" distB="0" distL="0" distR="0" wp14:anchorId="38DE025D" wp14:editId="4FA2B297">
-            <wp:extent cx="6413500" cy="4658695"/>
-            <wp:effectExtent l="19050" t="19050" r="25400" b="27940"/>
-            <wp:docPr id="2" name="Picture 2" descr="Chart, bar chart&#10;&#10;Description automatically generated"/>
+          <wp:inline distT="0" distB="0" distL="0" distR="0" wp14:anchorId="1ABF49B9" wp14:editId="751A9EC3">
+            <wp:extent cx="6299200" cy="3563490"/>
+            <wp:effectExtent l="19050" t="19050" r="25400" b="18415"/>
+            <wp:docPr id="17" name="Picture 17" descr="Chart&#10;&#10;Description automatically generated with medium confidence"/>
             <wp:cNvGraphicFramePr>
               <a:graphicFrameLocks xmlns:a="http://schemas.openxmlformats.org/drawingml/2006/main" noChangeAspect="1"/>
             </wp:cNvGraphicFramePr>
@@ -349,11 +330,11 @@
               <a:graphicData uri="http://schemas.openxmlformats.org/drawingml/2006/picture">
                 <pic:pic xmlns:pic="http://schemas.openxmlformats.org/drawingml/2006/picture">
                   <pic:nvPicPr>
-                    <pic:cNvPr id="2" name="Picture 2" descr="Chart, bar chart&#10;&#10;Description automatically generated"/>
+                    <pic:cNvPr id="17" name="Picture 17" descr="Chart&#10;&#10;Description automatically generated with medium confidence"/>
                     <pic:cNvPicPr/>
                   </pic:nvPicPr>
                   <pic:blipFill>
-                    <a:blip r:embed="rId9"/>
+                    <a:blip r:embed="rId10"/>
                     <a:stretch>
                       <a:fillRect/>
                     </a:stretch>
@@ -361,7 +342,7 @@
                   <pic:spPr>
                     <a:xfrm>
                       <a:off x="0" y="0"/>
-                      <a:ext cx="6421109" cy="4664222"/>
+                      <a:ext cx="6307014" cy="3567911"/>
                     </a:xfrm>
                     <a:prstGeom prst="rect">
                       <a:avLst/>
@@ -379,16 +360,6 @@
         </w:drawing>
       </w:r>
     </w:p>
-    <w:p/>
-    <w:p/>
-    <w:p/>
-    <w:p/>
-    <w:p/>
-    <w:p/>
-    <w:p/>
-    <w:p/>
-    <w:p/>
-    <w:p/>
     <w:p/>
     <w:p>
       <w:pPr>
@@ -429,7 +400,7 @@
                     <pic:cNvPicPr/>
                   </pic:nvPicPr>
                   <pic:blipFill>
-                    <a:blip r:embed="rId10"/>
+                    <a:blip r:embed="rId11"/>
                     <a:stretch>
                       <a:fillRect/>
                     </a:stretch>
@@ -464,6 +435,7 @@
         </w:numPr>
       </w:pPr>
       <w:r>
+        <w:lastRenderedPageBreak/>
         <w:t xml:space="preserve">Pie Chart – Python </w:t>
       </w:r>
     </w:p>
@@ -473,10 +445,10 @@
           <w:noProof/>
         </w:rPr>
         <w:drawing>
-          <wp:inline distT="0" distB="0" distL="0" distR="0" wp14:anchorId="54FFCF01" wp14:editId="0E86CC3F">
-            <wp:extent cx="6521450" cy="2413494"/>
-            <wp:effectExtent l="19050" t="19050" r="12700" b="25400"/>
-            <wp:docPr id="7" name="Picture 7" descr="Graphical user interface, text, application, email&#10;&#10;Description automatically generated"/>
+          <wp:inline distT="0" distB="0" distL="0" distR="0" wp14:anchorId="54069B49" wp14:editId="1FA9A1AF">
+            <wp:extent cx="6400800" cy="2792828"/>
+            <wp:effectExtent l="19050" t="19050" r="19050" b="26670"/>
+            <wp:docPr id="18" name="Picture 18" descr="Chart, text&#10;&#10;Description automatically generated with medium confidence"/>
             <wp:cNvGraphicFramePr>
               <a:graphicFrameLocks xmlns:a="http://schemas.openxmlformats.org/drawingml/2006/main" noChangeAspect="1"/>
             </wp:cNvGraphicFramePr>
@@ -484,11 +456,11 @@
               <a:graphicData uri="http://schemas.openxmlformats.org/drawingml/2006/picture">
                 <pic:pic xmlns:pic="http://schemas.openxmlformats.org/drawingml/2006/picture">
                   <pic:nvPicPr>
-                    <pic:cNvPr id="7" name="Picture 7" descr="Graphical user interface, text, application, email&#10;&#10;Description automatically generated"/>
+                    <pic:cNvPr id="18" name="Picture 18" descr="Chart, text&#10;&#10;Description automatically generated with medium confidence"/>
                     <pic:cNvPicPr/>
                   </pic:nvPicPr>
                   <pic:blipFill>
-                    <a:blip r:embed="rId11"/>
+                    <a:blip r:embed="rId12"/>
                     <a:stretch>
                       <a:fillRect/>
                     </a:stretch>
@@ -496,7 +468,7 @@
                   <pic:spPr>
                     <a:xfrm>
                       <a:off x="0" y="0"/>
-                      <a:ext cx="6535220" cy="2418590"/>
+                      <a:ext cx="6409161" cy="2796476"/>
                     </a:xfrm>
                     <a:prstGeom prst="rect">
                       <a:avLst/>
@@ -537,12 +509,11 @@
         <w:rPr>
           <w:noProof/>
         </w:rPr>
-        <w:lastRenderedPageBreak/>
         <w:drawing>
-          <wp:inline distT="0" distB="0" distL="0" distR="0" wp14:anchorId="471278A7" wp14:editId="1092EBCA">
-            <wp:extent cx="6454199" cy="2857500"/>
-            <wp:effectExtent l="19050" t="19050" r="22860" b="19050"/>
-            <wp:docPr id="8" name="Picture 8" descr="Graphical user interface, text, application, email&#10;&#10;Description automatically generated"/>
+          <wp:inline distT="0" distB="0" distL="0" distR="0" wp14:anchorId="3AA9F76D" wp14:editId="33CCE73E">
+            <wp:extent cx="6441965" cy="3225800"/>
+            <wp:effectExtent l="19050" t="19050" r="16510" b="12700"/>
+            <wp:docPr id="19" name="Picture 19" descr="Graphical user interface, text, application&#10;&#10;Description automatically generated"/>
             <wp:cNvGraphicFramePr>
               <a:graphicFrameLocks xmlns:a="http://schemas.openxmlformats.org/drawingml/2006/main" noChangeAspect="1"/>
             </wp:cNvGraphicFramePr>
@@ -550,11 +521,11 @@
               <a:graphicData uri="http://schemas.openxmlformats.org/drawingml/2006/picture">
                 <pic:pic xmlns:pic="http://schemas.openxmlformats.org/drawingml/2006/picture">
                   <pic:nvPicPr>
-                    <pic:cNvPr id="8" name="Picture 8" descr="Graphical user interface, text, application, email&#10;&#10;Description automatically generated"/>
+                    <pic:cNvPr id="19" name="Picture 19" descr="Graphical user interface, text, application&#10;&#10;Description automatically generated"/>
                     <pic:cNvPicPr/>
                   </pic:nvPicPr>
                   <pic:blipFill>
-                    <a:blip r:embed="rId12"/>
+                    <a:blip r:embed="rId13"/>
                     <a:stretch>
                       <a:fillRect/>
                     </a:stretch>
@@ -562,7 +533,7 @@
                   <pic:spPr>
                     <a:xfrm>
                       <a:off x="0" y="0"/>
-                      <a:ext cx="6459775" cy="2859969"/>
+                      <a:ext cx="6449198" cy="3229422"/>
                     </a:xfrm>
                     <a:prstGeom prst="rect">
                       <a:avLst/>
@@ -583,6 +554,7 @@
     <w:p/>
     <w:p/>
     <w:p/>
+    <w:p/>
     <w:p>
       <w:pPr>
         <w:rPr>
@@ -601,6 +573,7 @@
           <w:szCs w:val="28"/>
           <w:u w:val="single"/>
         </w:rPr>
+        <w:lastRenderedPageBreak/>
         <w:t>R</w:t>
       </w:r>
     </w:p>
@@ -622,10 +595,10 @@
           <w:noProof/>
         </w:rPr>
         <w:drawing>
-          <wp:inline distT="0" distB="0" distL="0" distR="0" wp14:anchorId="2CF27836" wp14:editId="270CC44F">
-            <wp:extent cx="6435060" cy="2660650"/>
-            <wp:effectExtent l="19050" t="19050" r="23495" b="25400"/>
-            <wp:docPr id="9" name="Picture 9" descr="Chart, bar chart&#10;&#10;Description automatically generated"/>
+          <wp:inline distT="0" distB="0" distL="0" distR="0" wp14:anchorId="54F3ADA3" wp14:editId="702DD163">
+            <wp:extent cx="6375168" cy="3498850"/>
+            <wp:effectExtent l="19050" t="19050" r="26035" b="25400"/>
+            <wp:docPr id="13" name="Picture 13" descr="Chart, bar chart&#10;&#10;Description automatically generated"/>
             <wp:cNvGraphicFramePr>
               <a:graphicFrameLocks xmlns:a="http://schemas.openxmlformats.org/drawingml/2006/main" noChangeAspect="1"/>
             </wp:cNvGraphicFramePr>
@@ -633,11 +606,11 @@
               <a:graphicData uri="http://schemas.openxmlformats.org/drawingml/2006/picture">
                 <pic:pic xmlns:pic="http://schemas.openxmlformats.org/drawingml/2006/picture">
                   <pic:nvPicPr>
-                    <pic:cNvPr id="9" name="Picture 9" descr="Chart, bar chart&#10;&#10;Description automatically generated"/>
+                    <pic:cNvPr id="13" name="Picture 13" descr="Chart, bar chart&#10;&#10;Description automatically generated"/>
                     <pic:cNvPicPr/>
                   </pic:nvPicPr>
                   <pic:blipFill>
-                    <a:blip r:embed="rId13"/>
+                    <a:blip r:embed="rId14"/>
                     <a:stretch>
                       <a:fillRect/>
                     </a:stretch>
@@ -645,7 +618,7 @@
                   <pic:spPr>
                     <a:xfrm>
                       <a:off x="0" y="0"/>
-                      <a:ext cx="6442275" cy="2663633"/>
+                      <a:ext cx="6384808" cy="3504141"/>
                     </a:xfrm>
                     <a:prstGeom prst="rect">
                       <a:avLst/>
@@ -663,10 +636,6 @@
         </w:drawing>
       </w:r>
     </w:p>
-    <w:p/>
-    <w:p/>
-    <w:p/>
-    <w:p/>
     <w:p>
       <w:pPr>
         <w:pStyle w:val="ListParagraph"/>
@@ -691,10 +660,10 @@
           <w:noProof/>
         </w:rPr>
         <w:drawing>
-          <wp:inline distT="0" distB="0" distL="0" distR="0" wp14:anchorId="4F0800CB" wp14:editId="7DC6F9E5">
-            <wp:extent cx="6341692" cy="2609850"/>
-            <wp:effectExtent l="19050" t="19050" r="21590" b="19050"/>
-            <wp:docPr id="10" name="Picture 10" descr="Graphical user interface&#10;&#10;Description automatically generated"/>
+          <wp:inline distT="0" distB="0" distL="0" distR="0" wp14:anchorId="1C85C48C" wp14:editId="7E3F32A8">
+            <wp:extent cx="6419850" cy="3168772"/>
+            <wp:effectExtent l="19050" t="19050" r="19050" b="12700"/>
+            <wp:docPr id="14" name="Picture 14" descr="Chart, bar chart&#10;&#10;Description automatically generated"/>
             <wp:cNvGraphicFramePr>
               <a:graphicFrameLocks xmlns:a="http://schemas.openxmlformats.org/drawingml/2006/main" noChangeAspect="1"/>
             </wp:cNvGraphicFramePr>
@@ -702,11 +671,11 @@
               <a:graphicData uri="http://schemas.openxmlformats.org/drawingml/2006/picture">
                 <pic:pic xmlns:pic="http://schemas.openxmlformats.org/drawingml/2006/picture">
                   <pic:nvPicPr>
-                    <pic:cNvPr id="10" name="Picture 10" descr="Graphical user interface&#10;&#10;Description automatically generated"/>
+                    <pic:cNvPr id="14" name="Picture 14" descr="Chart, bar chart&#10;&#10;Description automatically generated"/>
                     <pic:cNvPicPr/>
                   </pic:nvPicPr>
                   <pic:blipFill>
-                    <a:blip r:embed="rId14"/>
+                    <a:blip r:embed="rId15"/>
                     <a:stretch>
                       <a:fillRect/>
                     </a:stretch>
@@ -714,7 +683,7 @@
                   <pic:spPr>
                     <a:xfrm>
                       <a:off x="0" y="0"/>
-                      <a:ext cx="6346429" cy="2611799"/>
+                      <a:ext cx="6429753" cy="3173660"/>
                     </a:xfrm>
                     <a:prstGeom prst="rect">
                       <a:avLst/>
@@ -732,6 +701,7 @@
         </w:drawing>
       </w:r>
     </w:p>
+    <w:p/>
     <w:p>
       <w:pPr>
         <w:pStyle w:val="ListParagraph"/>
@@ -741,6 +711,7 @@
         </w:numPr>
       </w:pPr>
       <w:r>
+        <w:lastRenderedPageBreak/>
         <w:t>Pie Chart – R</w:t>
       </w:r>
     </w:p>
@@ -750,10 +721,10 @@
           <w:noProof/>
         </w:rPr>
         <w:drawing>
-          <wp:inline distT="0" distB="0" distL="0" distR="0" wp14:anchorId="51E33AC7" wp14:editId="594AC9BB">
-            <wp:extent cx="6458381" cy="3473450"/>
-            <wp:effectExtent l="19050" t="19050" r="19050" b="12700"/>
-            <wp:docPr id="11" name="Picture 11" descr="Graphical user interface, application&#10;&#10;Description automatically generated"/>
+          <wp:inline distT="0" distB="0" distL="0" distR="0" wp14:anchorId="123EE8B6" wp14:editId="236B4908">
+            <wp:extent cx="6541621" cy="3403600"/>
+            <wp:effectExtent l="19050" t="19050" r="12065" b="25400"/>
+            <wp:docPr id="15" name="Picture 15" descr="Graphical user interface, chart, pie chart&#10;&#10;Description automatically generated"/>
             <wp:cNvGraphicFramePr>
               <a:graphicFrameLocks xmlns:a="http://schemas.openxmlformats.org/drawingml/2006/main" noChangeAspect="1"/>
             </wp:cNvGraphicFramePr>
@@ -761,11 +732,11 @@
               <a:graphicData uri="http://schemas.openxmlformats.org/drawingml/2006/picture">
                 <pic:pic xmlns:pic="http://schemas.openxmlformats.org/drawingml/2006/picture">
                   <pic:nvPicPr>
-                    <pic:cNvPr id="11" name="Picture 11" descr="Graphical user interface, application&#10;&#10;Description automatically generated"/>
+                    <pic:cNvPr id="15" name="Picture 15" descr="Graphical user interface, chart, pie chart&#10;&#10;Description automatically generated"/>
                     <pic:cNvPicPr/>
                   </pic:nvPicPr>
                   <pic:blipFill>
-                    <a:blip r:embed="rId15"/>
+                    <a:blip r:embed="rId16"/>
                     <a:stretch>
                       <a:fillRect/>
                     </a:stretch>
@@ -773,7 +744,7 @@
                   <pic:spPr>
                     <a:xfrm>
                       <a:off x="0" y="0"/>
-                      <a:ext cx="6462866" cy="3475862"/>
+                      <a:ext cx="6545441" cy="3405588"/>
                     </a:xfrm>
                     <a:prstGeom prst="rect">
                       <a:avLst/>
@@ -791,10 +762,6 @@
         </w:drawing>
       </w:r>
     </w:p>
-    <w:p/>
-    <w:p/>
-    <w:p/>
-    <w:p/>
     <w:p>
       <w:proofErr w:type="gramStart"/>
       <w:r>
@@ -817,10 +784,10 @@
           <w:noProof/>
         </w:rPr>
         <w:drawing>
-          <wp:inline distT="0" distB="0" distL="0" distR="0" wp14:anchorId="2BBC0170" wp14:editId="3D6ED9CD">
-            <wp:extent cx="6486538" cy="3155950"/>
-            <wp:effectExtent l="19050" t="19050" r="28575" b="25400"/>
-            <wp:docPr id="12" name="Picture 12" descr="Graphical user interface, application, Teams&#10;&#10;Description automatically generated"/>
+          <wp:inline distT="0" distB="0" distL="0" distR="0" wp14:anchorId="1C74FC29" wp14:editId="2494B3C9">
+            <wp:extent cx="6156253" cy="4025900"/>
+            <wp:effectExtent l="19050" t="19050" r="16510" b="12700"/>
+            <wp:docPr id="16" name="Picture 16" descr="Graphical user interface, application&#10;&#10;Description automatically generated"/>
             <wp:cNvGraphicFramePr>
               <a:graphicFrameLocks xmlns:a="http://schemas.openxmlformats.org/drawingml/2006/main" noChangeAspect="1"/>
             </wp:cNvGraphicFramePr>
@@ -828,11 +795,11 @@
               <a:graphicData uri="http://schemas.openxmlformats.org/drawingml/2006/picture">
                 <pic:pic xmlns:pic="http://schemas.openxmlformats.org/drawingml/2006/picture">
                   <pic:nvPicPr>
-                    <pic:cNvPr id="12" name="Picture 12" descr="Graphical user interface, application, Teams&#10;&#10;Description automatically generated"/>
+                    <pic:cNvPr id="16" name="Picture 16" descr="Graphical user interface, application&#10;&#10;Description automatically generated"/>
                     <pic:cNvPicPr/>
                   </pic:nvPicPr>
                   <pic:blipFill>
-                    <a:blip r:embed="rId16"/>
+                    <a:blip r:embed="rId17"/>
                     <a:stretch>
                       <a:fillRect/>
                     </a:stretch>
@@ -840,7 +807,7 @@
                   <pic:spPr>
                     <a:xfrm>
                       <a:off x="0" y="0"/>
-                      <a:ext cx="6495955" cy="3160532"/>
+                      <a:ext cx="6166063" cy="4032315"/>
                     </a:xfrm>
                     <a:prstGeom prst="rect">
                       <a:avLst/>
@@ -1695,4 +1662,16 @@
     </a:ext>
   </a:extLst>
 </a:theme>
+</file>
+
+<file path=customXml/item1.xml><?xml version="1.0" encoding="utf-8"?>
+<b:Sources xmlns:b="http://schemas.openxmlformats.org/officeDocument/2006/bibliography" xmlns="http://schemas.openxmlformats.org/officeDocument/2006/bibliography" SelectedStyle="\APASixthEditionOfficeOnline.xsl" StyleName="APA" Version="6"/>
+</file>
+
+<file path=customXml/itemProps1.xml><?xml version="1.0" encoding="utf-8"?>
+<ds:datastoreItem xmlns:ds="http://schemas.openxmlformats.org/officeDocument/2006/customXml" ds:itemID="{A5CB3D5B-E6C5-498D-A124-5CC6B92B70D3}">
+  <ds:schemaRefs>
+    <ds:schemaRef ds:uri="http://schemas.openxmlformats.org/officeDocument/2006/bibliography"/>
+  </ds:schemaRefs>
+</ds:datastoreItem>
 </file>
</xml_diff>